<commit_message>
Project Part 1 Writeup
</commit_message>
<xml_diff>
--- a/Samuel_Reed_Sabermetrics_FP_Part1.docx
+++ b/Samuel_Reed_Sabermetrics_FP_Part1.docx
@@ -1,25 +1,24 @@
 
 <file path=word/document.xml><?xml version="1.0" encoding="utf-8"?>
-<w:document xmlns:mc="http://schemas.openxmlformats.org/markup-compatibility/2006" xmlns:o="urn:schemas-microsoft-com:office:office" xmlns:r="http://schemas.openxmlformats.org/officeDocument/2006/relationships" xmlns:m="http://schemas.openxmlformats.org/officeDocument/2006/math" xmlns:v="urn:schemas-microsoft-com:vml" xmlns:wp="http://schemas.openxmlformats.org/drawingml/2006/wordprocessingDrawing" xmlns:w10="urn:schemas-microsoft-com:office:word" xmlns:w="http://schemas.openxmlformats.org/wordprocessingml/2006/main" xmlns:wne="http://schemas.microsoft.com/office/word/2006/wordml" xmlns:sl="http://schemas.openxmlformats.org/schemaLibrary/2006/main" xmlns:a="http://schemas.openxmlformats.org/drawingml/2006/main" xmlns:pic="http://schemas.openxmlformats.org/drawingml/2006/picture" xmlns:c="http://schemas.openxmlformats.org/drawingml/2006/chart" xmlns:lc="http://schemas.openxmlformats.org/drawingml/2006/lockedCanvas" xmlns:dgm="http://schemas.openxmlformats.org/drawingml/2006/diagram" xmlns:wps="http://schemas.microsoft.com/office/word/2010/wordprocessingShape" xmlns:wpg="http://schemas.microsoft.com/office/word/2010/wordprocessingGroup" xmlns:w14="http://schemas.microsoft.com/office/word/2010/wordml" xmlns:w15="http://schemas.microsoft.com/office/word/2012/wordml">
+<w:document xmlns:wpc="http://schemas.microsoft.com/office/word/2010/wordprocessingCanvas" xmlns:cx="http://schemas.microsoft.com/office/drawing/2014/chartex" xmlns:cx1="http://schemas.microsoft.com/office/drawing/2015/9/8/chartex" xmlns:cx2="http://schemas.microsoft.com/office/drawing/2015/10/21/chartex" xmlns:cx3="http://schemas.microsoft.com/office/drawing/2016/5/9/chartex" xmlns:cx4="http://schemas.microsoft.com/office/drawing/2016/5/10/chartex" xmlns:cx5="http://schemas.microsoft.com/office/drawing/2016/5/11/chartex" xmlns:cx6="http://schemas.microsoft.com/office/drawing/2016/5/12/chartex" xmlns:cx7="http://schemas.microsoft.com/office/drawing/2016/5/13/chartex" xmlns:cx8="http://schemas.microsoft.com/office/drawing/2016/5/14/chartex" xmlns:mc="http://schemas.openxmlformats.org/markup-compatibility/2006" xmlns:aink="http://schemas.microsoft.com/office/drawing/2016/ink" xmlns:am3d="http://schemas.microsoft.com/office/drawing/2017/model3d" xmlns:o="urn:schemas-microsoft-com:office:office" xmlns:r="http://schemas.openxmlformats.org/officeDocument/2006/relationships" xmlns:m="http://schemas.openxmlformats.org/officeDocument/2006/math" xmlns:v="urn:schemas-microsoft-com:vml" xmlns:wp14="http://schemas.microsoft.com/office/word/2010/wordprocessingDrawing" xmlns:wp="http://schemas.openxmlformats.org/drawingml/2006/wordprocessingDrawing" xmlns:w10="urn:schemas-microsoft-com:office:word" xmlns:w="http://schemas.openxmlformats.org/wordprocessingml/2006/main" xmlns:w14="http://schemas.microsoft.com/office/word/2010/wordml" xmlns:w15="http://schemas.microsoft.com/office/word/2012/wordml" xmlns:w16cid="http://schemas.microsoft.com/office/word/2016/wordml/cid" xmlns:w16se="http://schemas.microsoft.com/office/word/2015/wordml/symex" xmlns:wpg="http://schemas.microsoft.com/office/word/2010/wordprocessingGroup" xmlns:wpi="http://schemas.microsoft.com/office/word/2010/wordprocessingInk" xmlns:wne="http://schemas.microsoft.com/office/word/2006/wordml" xmlns:wps="http://schemas.microsoft.com/office/word/2010/wordprocessingShape" mc:Ignorable="w14 w15 w16se w16cid wp14">
   <w:body>
     <w:p>
       <w:pPr>
         <w:spacing w:line="360" w:lineRule="auto"/>
         <w:jc w:val="right"/>
         <w:rPr>
-          <w:rFonts w:ascii="Times New Roman" w:cs="Times New Roman" w:eastAsia="Times New Roman" w:hAnsi="Times New Roman"/>
+          <w:rFonts w:ascii="Times New Roman" w:eastAsia="Times New Roman" w:hAnsi="Times New Roman" w:cs="Times New Roman"/>
           <w:sz w:val="24"/>
           <w:szCs w:val="24"/>
         </w:rPr>
       </w:pPr>
       <w:r>
         <w:rPr>
-          <w:rFonts w:ascii="Times New Roman" w:cs="Times New Roman" w:eastAsia="Times New Roman" w:hAnsi="Times New Roman"/>
-          <w:sz w:val="24"/>
-          <w:szCs w:val="24"/>
-          <w:rtl w:val="0"/>
-        </w:rPr>
-        <w:t xml:space="preserve">Samuel Reed</w:t>
+          <w:rFonts w:ascii="Times New Roman" w:eastAsia="Times New Roman" w:hAnsi="Times New Roman" w:cs="Times New Roman"/>
+          <w:sz w:val="24"/>
+          <w:szCs w:val="24"/>
+        </w:rPr>
+        <w:t>Samuel Reed</w:t>
       </w:r>
     </w:p>
     <w:p>
@@ -27,19 +26,18 @@
         <w:spacing w:line="360" w:lineRule="auto"/>
         <w:jc w:val="right"/>
         <w:rPr>
-          <w:rFonts w:ascii="Times New Roman" w:cs="Times New Roman" w:eastAsia="Times New Roman" w:hAnsi="Times New Roman"/>
+          <w:rFonts w:ascii="Times New Roman" w:eastAsia="Times New Roman" w:hAnsi="Times New Roman" w:cs="Times New Roman"/>
           <w:sz w:val="24"/>
           <w:szCs w:val="24"/>
         </w:rPr>
       </w:pPr>
       <w:r>
         <w:rPr>
-          <w:rFonts w:ascii="Times New Roman" w:cs="Times New Roman" w:eastAsia="Times New Roman" w:hAnsi="Times New Roman"/>
-          <w:sz w:val="24"/>
-          <w:szCs w:val="24"/>
-          <w:rtl w:val="0"/>
-        </w:rPr>
-        <w:t xml:space="preserve">Sabermetrics</w:t>
+          <w:rFonts w:ascii="Times New Roman" w:eastAsia="Times New Roman" w:hAnsi="Times New Roman" w:cs="Times New Roman"/>
+          <w:sz w:val="24"/>
+          <w:szCs w:val="24"/>
+        </w:rPr>
+        <w:t>Sabermetrics</w:t>
       </w:r>
     </w:p>
     <w:p>
@@ -47,19 +45,18 @@
         <w:spacing w:line="360" w:lineRule="auto"/>
         <w:jc w:val="right"/>
         <w:rPr>
-          <w:rFonts w:ascii="Times New Roman" w:cs="Times New Roman" w:eastAsia="Times New Roman" w:hAnsi="Times New Roman"/>
+          <w:rFonts w:ascii="Times New Roman" w:eastAsia="Times New Roman" w:hAnsi="Times New Roman" w:cs="Times New Roman"/>
           <w:sz w:val="24"/>
           <w:szCs w:val="24"/>
         </w:rPr>
       </w:pPr>
       <w:r>
         <w:rPr>
-          <w:rFonts w:ascii="Times New Roman" w:cs="Times New Roman" w:eastAsia="Times New Roman" w:hAnsi="Times New Roman"/>
-          <w:sz w:val="24"/>
-          <w:szCs w:val="24"/>
-          <w:rtl w:val="0"/>
-        </w:rPr>
-        <w:t xml:space="preserve">Final Project Part 1</w:t>
+          <w:rFonts w:ascii="Times New Roman" w:eastAsia="Times New Roman" w:hAnsi="Times New Roman" w:cs="Times New Roman"/>
+          <w:sz w:val="24"/>
+          <w:szCs w:val="24"/>
+        </w:rPr>
+        <w:t>Final Project Part 1</w:t>
       </w:r>
     </w:p>
     <w:p>
@@ -67,59 +64,137 @@
         <w:spacing w:line="360" w:lineRule="auto"/>
         <w:jc w:val="center"/>
         <w:rPr>
-          <w:rFonts w:ascii="Times New Roman" w:cs="Times New Roman" w:eastAsia="Times New Roman" w:hAnsi="Times New Roman"/>
+          <w:rFonts w:ascii="Times New Roman" w:eastAsia="Times New Roman" w:hAnsi="Times New Roman" w:cs="Times New Roman"/>
           <w:sz w:val="24"/>
           <w:szCs w:val="24"/>
         </w:rPr>
       </w:pPr>
       <w:r>
         <w:rPr>
-          <w:rFonts w:ascii="Times New Roman" w:cs="Times New Roman" w:eastAsia="Times New Roman" w:hAnsi="Times New Roman"/>
-          <w:sz w:val="24"/>
-          <w:szCs w:val="24"/>
-          <w:rtl w:val="0"/>
-        </w:rPr>
-        <w:t xml:space="preserve">Situational Pitching Behavior</w:t>
+          <w:rFonts w:ascii="Times New Roman" w:eastAsia="Times New Roman" w:hAnsi="Times New Roman" w:cs="Times New Roman"/>
+          <w:sz w:val="24"/>
+          <w:szCs w:val="24"/>
+        </w:rPr>
+        <w:t>Situational Pitching Behavior</w:t>
       </w:r>
     </w:p>
     <w:p>
       <w:pPr>
         <w:spacing w:line="360" w:lineRule="auto"/>
         <w:rPr>
-          <w:rFonts w:ascii="Times New Roman" w:cs="Times New Roman" w:eastAsia="Times New Roman" w:hAnsi="Times New Roman"/>
+          <w:rFonts w:ascii="Times New Roman" w:eastAsia="Times New Roman" w:hAnsi="Times New Roman" w:cs="Times New Roman"/>
           <w:sz w:val="24"/>
           <w:szCs w:val="24"/>
         </w:rPr>
       </w:pPr>
       <w:r>
         <w:rPr>
-          <w:rFonts w:ascii="Times New Roman" w:cs="Times New Roman" w:eastAsia="Times New Roman" w:hAnsi="Times New Roman"/>
-          <w:sz w:val="24"/>
-          <w:szCs w:val="24"/>
-          <w:rtl w:val="0"/>
+          <w:rFonts w:ascii="Times New Roman" w:eastAsia="Times New Roman" w:hAnsi="Times New Roman" w:cs="Times New Roman"/>
+          <w:sz w:val="24"/>
+          <w:szCs w:val="24"/>
         </w:rPr>
         <w:tab/>
-        <w:t xml:space="preserve">The statistic I will be creating for this project will be called Situational Pitching Behavior (SPB). SBP will be a dynamic statistic that will look at a pitchers history in specified situations and tell the user how that pitcher is likely to behave in those specific situations. SBP will serve as a metric for teams to proactively evaluate how a pitcher is likely to behave in certain situations or make educated predictions in real time as to how a pitcher will pitch in the given situation of a game.</w:t>
+      </w:r>
+      <w:r>
+        <w:rPr>
+          <w:rFonts w:ascii="Times New Roman" w:eastAsia="Times New Roman" w:hAnsi="Times New Roman" w:cs="Times New Roman"/>
+          <w:sz w:val="24"/>
+          <w:szCs w:val="24"/>
+        </w:rPr>
+        <w:t>The statistic I will be creating for this project will be called Situational Pitching Behavior (SPB). SBP will be a dynamic statistic that will look at a pitcher</w:t>
+      </w:r>
+      <w:r>
+        <w:rPr>
+          <w:rFonts w:ascii="Times New Roman" w:eastAsia="Times New Roman" w:hAnsi="Times New Roman" w:cs="Times New Roman"/>
+          <w:sz w:val="24"/>
+          <w:szCs w:val="24"/>
+        </w:rPr>
+        <w:t>’</w:t>
+      </w:r>
+      <w:r>
+        <w:rPr>
+          <w:rFonts w:ascii="Times New Roman" w:eastAsia="Times New Roman" w:hAnsi="Times New Roman" w:cs="Times New Roman"/>
+          <w:sz w:val="24"/>
+          <w:szCs w:val="24"/>
+        </w:rPr>
+        <w:t>s history in specified situations and tell the user how that pitcher is likely to behave in tho</w:t>
+      </w:r>
+      <w:r>
+        <w:rPr>
+          <w:rFonts w:ascii="Times New Roman" w:eastAsia="Times New Roman" w:hAnsi="Times New Roman" w:cs="Times New Roman"/>
+          <w:sz w:val="24"/>
+          <w:szCs w:val="24"/>
+        </w:rPr>
+        <w:t>se specific situations. SBP will serve as a metric for teams to proactively evaluate how a pitcher is likely to behave in certain situations or make educated predictions in real time as to how a pitcher will pitch in the given situation of a game.</w:t>
       </w:r>
     </w:p>
     <w:p>
       <w:pPr>
         <w:spacing w:line="360" w:lineRule="auto"/>
         <w:rPr>
-          <w:rFonts w:ascii="Times New Roman" w:cs="Times New Roman" w:eastAsia="Times New Roman" w:hAnsi="Times New Roman"/>
+          <w:rFonts w:ascii="Times New Roman" w:eastAsia="Times New Roman" w:hAnsi="Times New Roman" w:cs="Times New Roman"/>
           <w:sz w:val="24"/>
           <w:szCs w:val="24"/>
         </w:rPr>
       </w:pPr>
       <w:r>
         <w:rPr>
-          <w:rFonts w:ascii="Times New Roman" w:cs="Times New Roman" w:eastAsia="Times New Roman" w:hAnsi="Times New Roman"/>
-          <w:sz w:val="24"/>
-          <w:szCs w:val="24"/>
-          <w:rtl w:val="0"/>
+          <w:rFonts w:ascii="Times New Roman" w:eastAsia="Times New Roman" w:hAnsi="Times New Roman" w:cs="Times New Roman"/>
+          <w:sz w:val="24"/>
+          <w:szCs w:val="24"/>
         </w:rPr>
         <w:tab/>
-        <w:t xml:space="preserve">The primary goal of this statistic will be to have users be able to enter a specific pitcher and a specific situation and be given a description of some kind that details how that pitcher will behave in the situation specified. Those details will contain what types of pitches they are likely to throw and also metrics of how that pitcher usually performs in the specified situations (ex: if a pitcher throws a lot of strikes in a high pressure situation that will be displayed by the application).</w:t>
+        <w:t>The pri</w:t>
+      </w:r>
+      <w:r>
+        <w:rPr>
+          <w:rFonts w:ascii="Times New Roman" w:eastAsia="Times New Roman" w:hAnsi="Times New Roman" w:cs="Times New Roman"/>
+          <w:sz w:val="24"/>
+          <w:szCs w:val="24"/>
+        </w:rPr>
+        <w:t>mary goal of this statistic will be to have users be able to enter a specific pitcher and a specific situation and be given a description of some kind that details how that pitcher will behave in the situation specified. Those details will contain what typ</w:t>
+      </w:r>
+      <w:r>
+        <w:rPr>
+          <w:rFonts w:ascii="Times New Roman" w:eastAsia="Times New Roman" w:hAnsi="Times New Roman" w:cs="Times New Roman"/>
+          <w:sz w:val="24"/>
+          <w:szCs w:val="24"/>
+        </w:rPr>
+        <w:t xml:space="preserve">es of pitches they are likely to throw </w:t>
+      </w:r>
+      <w:proofErr w:type="gramStart"/>
+      <w:r>
+        <w:rPr>
+          <w:rFonts w:ascii="Times New Roman" w:eastAsia="Times New Roman" w:hAnsi="Times New Roman" w:cs="Times New Roman"/>
+          <w:sz w:val="24"/>
+          <w:szCs w:val="24"/>
+        </w:rPr>
+        <w:t>and also</w:t>
+      </w:r>
+      <w:proofErr w:type="gramEnd"/>
+      <w:r>
+        <w:rPr>
+          <w:rFonts w:ascii="Times New Roman" w:eastAsia="Times New Roman" w:hAnsi="Times New Roman" w:cs="Times New Roman"/>
+          <w:sz w:val="24"/>
+          <w:szCs w:val="24"/>
+        </w:rPr>
+        <w:t xml:space="preserve"> metrics of how that pitcher usually performs in the specified situations (ex: if a pitcher throws a lot of strikes in a high</w:t>
+      </w:r>
+      <w:r>
+        <w:rPr>
+          <w:rFonts w:ascii="Times New Roman" w:eastAsia="Times New Roman" w:hAnsi="Times New Roman" w:cs="Times New Roman"/>
+          <w:sz w:val="24"/>
+          <w:szCs w:val="24"/>
+        </w:rPr>
+        <w:t>-</w:t>
+      </w:r>
+      <w:r>
+        <w:rPr>
+          <w:rFonts w:ascii="Times New Roman" w:eastAsia="Times New Roman" w:hAnsi="Times New Roman" w:cs="Times New Roman"/>
+          <w:sz w:val="24"/>
+          <w:szCs w:val="24"/>
+        </w:rPr>
+        <w:t>pressure situation that will be displayed by the application).</w:t>
       </w:r>
     </w:p>
     <w:p>
@@ -127,19 +202,94 @@
         <w:spacing w:line="360" w:lineRule="auto"/>
         <w:ind w:firstLine="720"/>
         <w:rPr>
-          <w:rFonts w:ascii="Times New Roman" w:cs="Times New Roman" w:eastAsia="Times New Roman" w:hAnsi="Times New Roman"/>
+          <w:rFonts w:ascii="Times New Roman" w:eastAsia="Times New Roman" w:hAnsi="Times New Roman" w:cs="Times New Roman"/>
           <w:sz w:val="24"/>
           <w:szCs w:val="24"/>
         </w:rPr>
       </w:pPr>
-      <w:r>
-        <w:rPr>
-          <w:rFonts w:ascii="Times New Roman" w:cs="Times New Roman" w:eastAsia="Times New Roman" w:hAnsi="Times New Roman"/>
-          <w:sz w:val="24"/>
-          <w:szCs w:val="24"/>
-          <w:rtl w:val="0"/>
-        </w:rPr>
-        <w:t xml:space="preserve">In order to create this application I will be using statcast pitching data from the 2018 season. I will filter through the data to match the predictions generated with the specified situation and will generate existing statistics from those situations such as ERA to provide the user with a deep understanding of how that pitcher typically performs in a given situation. </w:t>
+      <w:proofErr w:type="gramStart"/>
+      <w:r>
+        <w:rPr>
+          <w:rFonts w:ascii="Times New Roman" w:eastAsia="Times New Roman" w:hAnsi="Times New Roman" w:cs="Times New Roman"/>
+          <w:sz w:val="24"/>
+          <w:szCs w:val="24"/>
+        </w:rPr>
+        <w:t>In order to</w:t>
+      </w:r>
+      <w:proofErr w:type="gramEnd"/>
+      <w:r>
+        <w:rPr>
+          <w:rFonts w:ascii="Times New Roman" w:eastAsia="Times New Roman" w:hAnsi="Times New Roman" w:cs="Times New Roman"/>
+          <w:sz w:val="24"/>
+          <w:szCs w:val="24"/>
+        </w:rPr>
+        <w:t xml:space="preserve"> create t</w:t>
+      </w:r>
+      <w:r>
+        <w:rPr>
+          <w:rFonts w:ascii="Times New Roman" w:eastAsia="Times New Roman" w:hAnsi="Times New Roman" w:cs="Times New Roman"/>
+          <w:sz w:val="24"/>
+          <w:szCs w:val="24"/>
+        </w:rPr>
+        <w:t>his application,</w:t>
+      </w:r>
+      <w:r>
+        <w:rPr>
+          <w:rFonts w:ascii="Times New Roman" w:eastAsia="Times New Roman" w:hAnsi="Times New Roman" w:cs="Times New Roman"/>
+          <w:sz w:val="24"/>
+          <w:szCs w:val="24"/>
+        </w:rPr>
+        <w:t xml:space="preserve"> I will be using </w:t>
+      </w:r>
+      <w:proofErr w:type="spellStart"/>
+      <w:r>
+        <w:rPr>
+          <w:rFonts w:ascii="Times New Roman" w:eastAsia="Times New Roman" w:hAnsi="Times New Roman" w:cs="Times New Roman"/>
+          <w:sz w:val="24"/>
+          <w:szCs w:val="24"/>
+        </w:rPr>
+        <w:t>S</w:t>
+      </w:r>
+      <w:r>
+        <w:rPr>
+          <w:rFonts w:ascii="Times New Roman" w:eastAsia="Times New Roman" w:hAnsi="Times New Roman" w:cs="Times New Roman"/>
+          <w:sz w:val="24"/>
+          <w:szCs w:val="24"/>
+        </w:rPr>
+        <w:t>tatcast</w:t>
+      </w:r>
+      <w:proofErr w:type="spellEnd"/>
+      <w:r>
+        <w:rPr>
+          <w:rFonts w:ascii="Times New Roman" w:eastAsia="Times New Roman" w:hAnsi="Times New Roman" w:cs="Times New Roman"/>
+          <w:sz w:val="24"/>
+          <w:szCs w:val="24"/>
+        </w:rPr>
+        <w:t xml:space="preserve"> pitching data from the 2018 season. I will filter through the data to match the predictions generated with the specified situation and will generate existing statistics from those situations such as ERA </w:t>
+      </w:r>
+      <w:r>
+        <w:rPr>
+          <w:rFonts w:ascii="Times New Roman" w:eastAsia="Times New Roman" w:hAnsi="Times New Roman" w:cs="Times New Roman"/>
+          <w:sz w:val="24"/>
+          <w:szCs w:val="24"/>
+        </w:rPr>
+        <w:t xml:space="preserve">and average pitch location </w:t>
+      </w:r>
+      <w:r>
+        <w:rPr>
+          <w:rFonts w:ascii="Times New Roman" w:eastAsia="Times New Roman" w:hAnsi="Times New Roman" w:cs="Times New Roman"/>
+          <w:sz w:val="24"/>
+          <w:szCs w:val="24"/>
+        </w:rPr>
+        <w:t>to provide t</w:t>
+      </w:r>
+      <w:r>
+        <w:rPr>
+          <w:rFonts w:ascii="Times New Roman" w:eastAsia="Times New Roman" w:hAnsi="Times New Roman" w:cs="Times New Roman"/>
+          <w:sz w:val="24"/>
+          <w:szCs w:val="24"/>
+        </w:rPr>
+        <w:t xml:space="preserve">he user with a deep understanding of how that pitcher typically performs in a given situation. </w:t>
       </w:r>
     </w:p>
     <w:p>
@@ -147,63 +297,154 @@
         <w:spacing w:line="360" w:lineRule="auto"/>
         <w:ind w:firstLine="720"/>
         <w:rPr>
-          <w:rFonts w:ascii="Times New Roman" w:cs="Times New Roman" w:eastAsia="Times New Roman" w:hAnsi="Times New Roman"/>
+          <w:rFonts w:ascii="Times New Roman" w:eastAsia="Times New Roman" w:hAnsi="Times New Roman" w:cs="Times New Roman"/>
           <w:sz w:val="24"/>
           <w:szCs w:val="24"/>
         </w:rPr>
       </w:pPr>
       <w:r>
         <w:rPr>
-          <w:rFonts w:ascii="Times New Roman" w:cs="Times New Roman" w:eastAsia="Times New Roman" w:hAnsi="Times New Roman"/>
-          <w:sz w:val="24"/>
-          <w:szCs w:val="24"/>
-          <w:rtl w:val="0"/>
-        </w:rPr>
-        <w:t xml:space="preserve">Initially, I plan to present these findings through a jupyter notebook using a few pitchers and situations as examples of how the statistic works. Because this is more than just a simple numerical statistical if I have time I will create an application where a user can enter and pitchers name and any situation and have results generated dynamically. This application may be through a command line interface or a GUI if I have time to implement one. I will be making a video where I explain all of the attributes that go into calculating the SBP response and will also have it all detailed in the jupyter notebook.</w:t>
-      </w:r>
+          <w:rFonts w:ascii="Times New Roman" w:eastAsia="Times New Roman" w:hAnsi="Times New Roman" w:cs="Times New Roman"/>
+          <w:sz w:val="24"/>
+          <w:szCs w:val="24"/>
+        </w:rPr>
+        <w:t xml:space="preserve">Initially, I plan to present these findings through a </w:t>
+      </w:r>
+      <w:proofErr w:type="spellStart"/>
+      <w:r>
+        <w:rPr>
+          <w:rFonts w:ascii="Times New Roman" w:eastAsia="Times New Roman" w:hAnsi="Times New Roman" w:cs="Times New Roman"/>
+          <w:sz w:val="24"/>
+          <w:szCs w:val="24"/>
+        </w:rPr>
+        <w:t>J</w:t>
+      </w:r>
+      <w:r>
+        <w:rPr>
+          <w:rFonts w:ascii="Times New Roman" w:eastAsia="Times New Roman" w:hAnsi="Times New Roman" w:cs="Times New Roman"/>
+          <w:sz w:val="24"/>
+          <w:szCs w:val="24"/>
+        </w:rPr>
+        <w:t>upyter</w:t>
+      </w:r>
+      <w:proofErr w:type="spellEnd"/>
+      <w:r>
+        <w:rPr>
+          <w:rFonts w:ascii="Times New Roman" w:eastAsia="Times New Roman" w:hAnsi="Times New Roman" w:cs="Times New Roman"/>
+          <w:sz w:val="24"/>
+          <w:szCs w:val="24"/>
+        </w:rPr>
+        <w:t xml:space="preserve"> notebook using a few pitchers and situations as examples of how the statistic works. Because this </w:t>
+      </w:r>
+      <w:r>
+        <w:rPr>
+          <w:rFonts w:ascii="Times New Roman" w:eastAsia="Times New Roman" w:hAnsi="Times New Roman" w:cs="Times New Roman"/>
+          <w:sz w:val="24"/>
+          <w:szCs w:val="24"/>
+        </w:rPr>
+        <w:t>is more than just a simple numerical statistical if I have time I will create an application where a user can enter any</w:t>
+      </w:r>
+      <w:r>
+        <w:rPr>
+          <w:rFonts w:ascii="Times New Roman" w:eastAsia="Times New Roman" w:hAnsi="Times New Roman" w:cs="Times New Roman"/>
+          <w:sz w:val="24"/>
+          <w:szCs w:val="24"/>
+        </w:rPr>
+        <w:t xml:space="preserve"> pitchers name and any situation and have results generated dynamically. This application may be through a command line interface or a GU</w:t>
+      </w:r>
+      <w:r>
+        <w:rPr>
+          <w:rFonts w:ascii="Times New Roman" w:eastAsia="Times New Roman" w:hAnsi="Times New Roman" w:cs="Times New Roman"/>
+          <w:sz w:val="24"/>
+          <w:szCs w:val="24"/>
+        </w:rPr>
+        <w:t xml:space="preserve">I if I have time to implement one. I will be making a video where I explain </w:t>
+      </w:r>
+      <w:proofErr w:type="gramStart"/>
+      <w:r>
+        <w:rPr>
+          <w:rFonts w:ascii="Times New Roman" w:eastAsia="Times New Roman" w:hAnsi="Times New Roman" w:cs="Times New Roman"/>
+          <w:sz w:val="24"/>
+          <w:szCs w:val="24"/>
+        </w:rPr>
+        <w:t>all of</w:t>
+      </w:r>
+      <w:proofErr w:type="gramEnd"/>
+      <w:r>
+        <w:rPr>
+          <w:rFonts w:ascii="Times New Roman" w:eastAsia="Times New Roman" w:hAnsi="Times New Roman" w:cs="Times New Roman"/>
+          <w:sz w:val="24"/>
+          <w:szCs w:val="24"/>
+        </w:rPr>
+        <w:t xml:space="preserve"> the attributes that go into calculating the SBP response and will also have it all detailed in the </w:t>
+      </w:r>
+      <w:proofErr w:type="spellStart"/>
+      <w:r>
+        <w:rPr>
+          <w:rFonts w:ascii="Times New Roman" w:eastAsia="Times New Roman" w:hAnsi="Times New Roman" w:cs="Times New Roman"/>
+          <w:sz w:val="24"/>
+          <w:szCs w:val="24"/>
+        </w:rPr>
+        <w:t>J</w:t>
+      </w:r>
+      <w:r>
+        <w:rPr>
+          <w:rFonts w:ascii="Times New Roman" w:eastAsia="Times New Roman" w:hAnsi="Times New Roman" w:cs="Times New Roman"/>
+          <w:sz w:val="24"/>
+          <w:szCs w:val="24"/>
+        </w:rPr>
+        <w:t>upyter</w:t>
+      </w:r>
+      <w:proofErr w:type="spellEnd"/>
+      <w:r>
+        <w:rPr>
+          <w:rFonts w:ascii="Times New Roman" w:eastAsia="Times New Roman" w:hAnsi="Times New Roman" w:cs="Times New Roman"/>
+          <w:sz w:val="24"/>
+          <w:szCs w:val="24"/>
+        </w:rPr>
+        <w:t xml:space="preserve"> notebook.</w:t>
+      </w:r>
+      <w:bookmarkStart w:id="0" w:name="_GoBack"/>
+      <w:bookmarkEnd w:id="0"/>
     </w:p>
     <w:p>
       <w:pPr>
         <w:spacing w:line="360" w:lineRule="auto"/>
         <w:ind w:firstLine="720"/>
         <w:rPr>
-          <w:rFonts w:ascii="Times New Roman" w:cs="Times New Roman" w:eastAsia="Times New Roman" w:hAnsi="Times New Roman"/>
+          <w:rFonts w:ascii="Times New Roman" w:eastAsia="Times New Roman" w:hAnsi="Times New Roman" w:cs="Times New Roman"/>
           <w:sz w:val="24"/>
           <w:szCs w:val="24"/>
         </w:rPr>
       </w:pPr>
       <w:r>
         <w:rPr>
-          <w:rFonts w:ascii="Times New Roman" w:cs="Times New Roman" w:eastAsia="Times New Roman" w:hAnsi="Times New Roman"/>
-          <w:sz w:val="24"/>
-          <w:szCs w:val="24"/>
-          <w:rtl w:val="0"/>
-        </w:rPr>
-        <w:t xml:space="preserve">I will be working alone on this project.</w:t>
+          <w:rFonts w:ascii="Times New Roman" w:eastAsia="Times New Roman" w:hAnsi="Times New Roman" w:cs="Times New Roman"/>
+          <w:sz w:val="24"/>
+          <w:szCs w:val="24"/>
+        </w:rPr>
+        <w:t>I will be working alone on this project.</w:t>
       </w:r>
     </w:p>
     <w:sectPr>
-      <w:pgSz w:h="15840" w:w="12240"/>
-      <w:pgMar w:bottom="1440" w:top="1440" w:left="1440" w:right="1440" w:header="720" w:footer="720"/>
+      <w:pgSz w:w="12240" w:h="15840"/>
+      <w:pgMar w:top="1440" w:right="1440" w:bottom="1440" w:left="1440" w:header="720" w:footer="720" w:gutter="0"/>
       <w:pgNumType w:start="1"/>
+      <w:cols w:space="720"/>
     </w:sectPr>
   </w:body>
 </w:document>
 </file>
 
-<file path=word/numbering.xml><?xml version="1.0" encoding="utf-8"?>
-<w:numbering xmlns:mc="http://schemas.openxmlformats.org/markup-compatibility/2006" xmlns:o="urn:schemas-microsoft-com:office:office" xmlns:r="http://schemas.openxmlformats.org/officeDocument/2006/relationships" xmlns:m="http://schemas.openxmlformats.org/officeDocument/2006/math" xmlns:v="urn:schemas-microsoft-com:vml" xmlns:wp="http://schemas.openxmlformats.org/drawingml/2006/wordprocessingDrawing" xmlns:w10="urn:schemas-microsoft-com:office:word" xmlns:w="http://schemas.openxmlformats.org/wordprocessingml/2006/main" xmlns:wne="http://schemas.microsoft.com/office/word/2006/wordml" xmlns:sl="http://schemas.openxmlformats.org/schemaLibrary/2006/main" xmlns:a="http://schemas.openxmlformats.org/drawingml/2006/main" xmlns:pic="http://schemas.openxmlformats.org/drawingml/2006/picture" xmlns:c="http://schemas.openxmlformats.org/drawingml/2006/chart" xmlns:lc="http://schemas.openxmlformats.org/drawingml/2006/lockedCanvas" xmlns:dgm="http://schemas.openxmlformats.org/drawingml/2006/diagram" xmlns:wps="http://schemas.microsoft.com/office/word/2010/wordprocessingShape" xmlns:wpg="http://schemas.microsoft.com/office/word/2010/wordprocessingGroup" xmlns:w14="http://schemas.microsoft.com/office/word/2010/wordml" xmlns:w15="http://schemas.microsoft.com/office/word/2012/wordml"/>
-</file>
-
 <file path=word/styles.xml><?xml version="1.0" encoding="utf-8"?>
-<w:styles xmlns:mc="http://schemas.openxmlformats.org/markup-compatibility/2006" xmlns:o="urn:schemas-microsoft-com:office:office" xmlns:r="http://schemas.openxmlformats.org/officeDocument/2006/relationships" xmlns:m="http://schemas.openxmlformats.org/officeDocument/2006/math" xmlns:v="urn:schemas-microsoft-com:vml" xmlns:wp="http://schemas.openxmlformats.org/drawingml/2006/wordprocessingDrawing" xmlns:w10="urn:schemas-microsoft-com:office:word" xmlns:w="http://schemas.openxmlformats.org/wordprocessingml/2006/main" xmlns:wne="http://schemas.microsoft.com/office/word/2006/wordml" xmlns:sl="http://schemas.openxmlformats.org/schemaLibrary/2006/main" xmlns:a="http://schemas.openxmlformats.org/drawingml/2006/main" xmlns:pic="http://schemas.openxmlformats.org/drawingml/2006/picture" xmlns:c="http://schemas.openxmlformats.org/drawingml/2006/chart" xmlns:lc="http://schemas.openxmlformats.org/drawingml/2006/lockedCanvas" xmlns:dgm="http://schemas.openxmlformats.org/drawingml/2006/diagram" xmlns:wps="http://schemas.microsoft.com/office/word/2010/wordprocessingShape" xmlns:wpg="http://schemas.microsoft.com/office/word/2010/wordprocessingGroup" xmlns:w14="http://schemas.microsoft.com/office/word/2010/wordml" xmlns:w15="http://schemas.microsoft.com/office/word/2012/wordml">
+<w:styles xmlns:mc="http://schemas.openxmlformats.org/markup-compatibility/2006" xmlns:r="http://schemas.openxmlformats.org/officeDocument/2006/relationships" xmlns:w="http://schemas.openxmlformats.org/wordprocessingml/2006/main" xmlns:w14="http://schemas.microsoft.com/office/word/2010/wordml" xmlns:w15="http://schemas.microsoft.com/office/word/2012/wordml" xmlns:w16cid="http://schemas.microsoft.com/office/word/2016/wordml/cid" xmlns:w16se="http://schemas.microsoft.com/office/word/2015/wordml/symex" mc:Ignorable="w14 w15 w16se w16cid">
   <w:docDefaults>
     <w:rPrDefault>
       <w:rPr>
-        <w:rFonts w:ascii="Arial" w:cs="Arial" w:eastAsia="Arial" w:hAnsi="Arial"/>
+        <w:rFonts w:ascii="Arial" w:eastAsia="Arial" w:hAnsi="Arial" w:cs="Arial"/>
         <w:sz w:val="22"/>
         <w:szCs w:val="22"/>
-        <w:lang w:val="en"/>
+        <w:lang w:val="en" w:eastAsia="en-US" w:bidi="ar-SA"/>
       </w:rPr>
     </w:rPrDefault>
     <w:pPrDefault>
@@ -212,20 +453,398 @@
       </w:pPr>
     </w:pPrDefault>
   </w:docDefaults>
-  <w:style w:type="paragraph" w:styleId="Normal" w:default="1">
-    <w:name w:val="normal"/>
-  </w:style>
-  <w:style w:type="table" w:styleId="TableNormal" w:default="1">
-    <w:name w:val="Table Normal"/>
+  <w:latentStyles w:defLockedState="0" w:defUIPriority="99" w:defSemiHidden="0" w:defUnhideWhenUsed="0" w:defQFormat="0" w:count="375">
+    <w:lsdException w:name="Normal" w:uiPriority="0" w:qFormat="1"/>
+    <w:lsdException w:name="heading 1" w:uiPriority="9" w:qFormat="1"/>
+    <w:lsdException w:name="heading 2" w:semiHidden="1" w:uiPriority="9" w:unhideWhenUsed="1" w:qFormat="1"/>
+    <w:lsdException w:name="heading 3" w:semiHidden="1" w:uiPriority="9" w:unhideWhenUsed="1" w:qFormat="1"/>
+    <w:lsdException w:name="heading 4" w:semiHidden="1" w:uiPriority="9" w:unhideWhenUsed="1" w:qFormat="1"/>
+    <w:lsdException w:name="heading 5" w:semiHidden="1" w:uiPriority="9" w:unhideWhenUsed="1" w:qFormat="1"/>
+    <w:lsdException w:name="heading 6" w:semiHidden="1" w:uiPriority="9" w:unhideWhenUsed="1" w:qFormat="1"/>
+    <w:lsdException w:name="heading 7" w:semiHidden="1" w:uiPriority="9" w:unhideWhenUsed="1" w:qFormat="1"/>
+    <w:lsdException w:name="heading 8" w:semiHidden="1" w:uiPriority="9" w:unhideWhenUsed="1" w:qFormat="1"/>
+    <w:lsdException w:name="heading 9" w:semiHidden="1" w:uiPriority="9" w:unhideWhenUsed="1" w:qFormat="1"/>
+    <w:lsdException w:name="index 1" w:semiHidden="1" w:unhideWhenUsed="1"/>
+    <w:lsdException w:name="index 2" w:semiHidden="1" w:unhideWhenUsed="1"/>
+    <w:lsdException w:name="index 3" w:semiHidden="1" w:unhideWhenUsed="1"/>
+    <w:lsdException w:name="index 4" w:semiHidden="1" w:unhideWhenUsed="1"/>
+    <w:lsdException w:name="index 5" w:semiHidden="1" w:unhideWhenUsed="1"/>
+    <w:lsdException w:name="index 6" w:semiHidden="1" w:unhideWhenUsed="1"/>
+    <w:lsdException w:name="index 7" w:semiHidden="1" w:unhideWhenUsed="1"/>
+    <w:lsdException w:name="index 8" w:semiHidden="1" w:unhideWhenUsed="1"/>
+    <w:lsdException w:name="index 9" w:semiHidden="1" w:unhideWhenUsed="1"/>
+    <w:lsdException w:name="toc 1" w:semiHidden="1" w:uiPriority="39" w:unhideWhenUsed="1"/>
+    <w:lsdException w:name="toc 2" w:semiHidden="1" w:uiPriority="39" w:unhideWhenUsed="1"/>
+    <w:lsdException w:name="toc 3" w:semiHidden="1" w:uiPriority="39" w:unhideWhenUsed="1"/>
+    <w:lsdException w:name="toc 4" w:semiHidden="1" w:uiPriority="39" w:unhideWhenUsed="1"/>
+    <w:lsdException w:name="toc 5" w:semiHidden="1" w:uiPriority="39" w:unhideWhenUsed="1"/>
+    <w:lsdException w:name="toc 6" w:semiHidden="1" w:uiPriority="39" w:unhideWhenUsed="1"/>
+    <w:lsdException w:name="toc 7" w:semiHidden="1" w:uiPriority="39" w:unhideWhenUsed="1"/>
+    <w:lsdException w:name="toc 8" w:semiHidden="1" w:uiPriority="39" w:unhideWhenUsed="1"/>
+    <w:lsdException w:name="toc 9" w:semiHidden="1" w:uiPriority="39" w:unhideWhenUsed="1"/>
+    <w:lsdException w:name="Normal Indent" w:semiHidden="1" w:unhideWhenUsed="1"/>
+    <w:lsdException w:name="footnote text" w:semiHidden="1" w:unhideWhenUsed="1"/>
+    <w:lsdException w:name="annotation text" w:semiHidden="1" w:unhideWhenUsed="1"/>
+    <w:lsdException w:name="header" w:semiHidden="1" w:unhideWhenUsed="1"/>
+    <w:lsdException w:name="footer" w:semiHidden="1" w:unhideWhenUsed="1"/>
+    <w:lsdException w:name="index heading" w:semiHidden="1" w:unhideWhenUsed="1"/>
+    <w:lsdException w:name="caption" w:semiHidden="1" w:uiPriority="35" w:unhideWhenUsed="1" w:qFormat="1"/>
+    <w:lsdException w:name="table of figures" w:semiHidden="1" w:unhideWhenUsed="1"/>
+    <w:lsdException w:name="envelope address" w:semiHidden="1" w:unhideWhenUsed="1"/>
+    <w:lsdException w:name="envelope return" w:semiHidden="1" w:unhideWhenUsed="1"/>
+    <w:lsdException w:name="footnote reference" w:semiHidden="1" w:unhideWhenUsed="1"/>
+    <w:lsdException w:name="annotation reference" w:semiHidden="1" w:unhideWhenUsed="1"/>
+    <w:lsdException w:name="line number" w:semiHidden="1" w:unhideWhenUsed="1"/>
+    <w:lsdException w:name="page number" w:semiHidden="1" w:unhideWhenUsed="1"/>
+    <w:lsdException w:name="endnote reference" w:semiHidden="1" w:unhideWhenUsed="1"/>
+    <w:lsdException w:name="endnote text" w:semiHidden="1" w:unhideWhenUsed="1"/>
+    <w:lsdException w:name="table of authorities" w:semiHidden="1" w:unhideWhenUsed="1"/>
+    <w:lsdException w:name="macro" w:semiHidden="1" w:unhideWhenUsed="1"/>
+    <w:lsdException w:name="toa heading" w:semiHidden="1" w:unhideWhenUsed="1"/>
+    <w:lsdException w:name="List" w:semiHidden="1" w:unhideWhenUsed="1"/>
+    <w:lsdException w:name="List Bullet" w:semiHidden="1" w:unhideWhenUsed="1"/>
+    <w:lsdException w:name="List Number" w:semiHidden="1" w:unhideWhenUsed="1"/>
+    <w:lsdException w:name="List 2" w:semiHidden="1" w:unhideWhenUsed="1"/>
+    <w:lsdException w:name="List 3" w:semiHidden="1" w:unhideWhenUsed="1"/>
+    <w:lsdException w:name="List 4" w:semiHidden="1" w:unhideWhenUsed="1"/>
+    <w:lsdException w:name="List 5" w:semiHidden="1" w:unhideWhenUsed="1"/>
+    <w:lsdException w:name="List Bullet 2" w:semiHidden="1" w:unhideWhenUsed="1"/>
+    <w:lsdException w:name="List Bullet 3" w:semiHidden="1" w:unhideWhenUsed="1"/>
+    <w:lsdException w:name="List Bullet 4" w:semiHidden="1" w:unhideWhenUsed="1"/>
+    <w:lsdException w:name="List Bullet 5" w:semiHidden="1" w:unhideWhenUsed="1"/>
+    <w:lsdException w:name="List Number 2" w:semiHidden="1" w:unhideWhenUsed="1"/>
+    <w:lsdException w:name="List Number 3" w:semiHidden="1" w:unhideWhenUsed="1"/>
+    <w:lsdException w:name="List Number 4" w:semiHidden="1" w:unhideWhenUsed="1"/>
+    <w:lsdException w:name="List Number 5" w:semiHidden="1" w:unhideWhenUsed="1"/>
+    <w:lsdException w:name="Title" w:uiPriority="10" w:qFormat="1"/>
+    <w:lsdException w:name="Closing" w:semiHidden="1" w:unhideWhenUsed="1"/>
+    <w:lsdException w:name="Signature" w:semiHidden="1" w:unhideWhenUsed="1"/>
+    <w:lsdException w:name="Default Paragraph Font" w:semiHidden="1" w:uiPriority="1" w:unhideWhenUsed="1"/>
+    <w:lsdException w:name="Body Text" w:semiHidden="1" w:unhideWhenUsed="1"/>
+    <w:lsdException w:name="Body Text Indent" w:semiHidden="1" w:unhideWhenUsed="1"/>
+    <w:lsdException w:name="List Continue" w:semiHidden="1" w:unhideWhenUsed="1"/>
+    <w:lsdException w:name="List Continue 2" w:semiHidden="1" w:unhideWhenUsed="1"/>
+    <w:lsdException w:name="List Continue 3" w:semiHidden="1" w:unhideWhenUsed="1"/>
+    <w:lsdException w:name="List Continue 4" w:semiHidden="1" w:unhideWhenUsed="1"/>
+    <w:lsdException w:name="List Continue 5" w:semiHidden="1" w:unhideWhenUsed="1"/>
+    <w:lsdException w:name="Message Header" w:semiHidden="1" w:unhideWhenUsed="1"/>
+    <w:lsdException w:name="Subtitle" w:uiPriority="11" w:qFormat="1"/>
+    <w:lsdException w:name="Salutation" w:semiHidden="1" w:unhideWhenUsed="1"/>
+    <w:lsdException w:name="Date" w:semiHidden="1" w:unhideWhenUsed="1"/>
+    <w:lsdException w:name="Body Text First Indent" w:semiHidden="1" w:unhideWhenUsed="1"/>
+    <w:lsdException w:name="Body Text First Indent 2" w:semiHidden="1" w:unhideWhenUsed="1"/>
+    <w:lsdException w:name="Note Heading" w:semiHidden="1" w:unhideWhenUsed="1"/>
+    <w:lsdException w:name="Body Text 2" w:semiHidden="1" w:unhideWhenUsed="1"/>
+    <w:lsdException w:name="Body Text 3" w:semiHidden="1" w:unhideWhenUsed="1"/>
+    <w:lsdException w:name="Body Text Indent 2" w:semiHidden="1" w:unhideWhenUsed="1"/>
+    <w:lsdException w:name="Body Text Indent 3" w:semiHidden="1" w:unhideWhenUsed="1"/>
+    <w:lsdException w:name="Block Text" w:semiHidden="1" w:unhideWhenUsed="1"/>
+    <w:lsdException w:name="Hyperlink" w:semiHidden="1" w:unhideWhenUsed="1"/>
+    <w:lsdException w:name="FollowedHyperlink" w:semiHidden="1" w:unhideWhenUsed="1"/>
+    <w:lsdException w:name="Strong" w:uiPriority="22" w:qFormat="1"/>
+    <w:lsdException w:name="Emphasis" w:uiPriority="20" w:qFormat="1"/>
+    <w:lsdException w:name="Document Map" w:semiHidden="1" w:unhideWhenUsed="1"/>
+    <w:lsdException w:name="Plain Text" w:semiHidden="1" w:unhideWhenUsed="1"/>
+    <w:lsdException w:name="E-mail Signature" w:semiHidden="1" w:unhideWhenUsed="1"/>
+    <w:lsdException w:name="HTML Top of Form" w:semiHidden="1" w:unhideWhenUsed="1"/>
+    <w:lsdException w:name="HTML Bottom of Form" w:semiHidden="1" w:unhideWhenUsed="1"/>
+    <w:lsdException w:name="Normal (Web)" w:semiHidden="1" w:unhideWhenUsed="1"/>
+    <w:lsdException w:name="HTML Acronym" w:semiHidden="1" w:unhideWhenUsed="1"/>
+    <w:lsdException w:name="HTML Address" w:semiHidden="1" w:unhideWhenUsed="1"/>
+    <w:lsdException w:name="HTML Cite" w:semiHidden="1" w:unhideWhenUsed="1"/>
+    <w:lsdException w:name="HTML Code" w:semiHidden="1" w:unhideWhenUsed="1"/>
+    <w:lsdException w:name="HTML Definition" w:semiHidden="1" w:unhideWhenUsed="1"/>
+    <w:lsdException w:name="HTML Keyboard" w:semiHidden="1" w:unhideWhenUsed="1"/>
+    <w:lsdException w:name="HTML Preformatted" w:semiHidden="1" w:unhideWhenUsed="1"/>
+    <w:lsdException w:name="HTML Sample" w:semiHidden="1" w:unhideWhenUsed="1"/>
+    <w:lsdException w:name="HTML Typewriter" w:semiHidden="1" w:unhideWhenUsed="1"/>
+    <w:lsdException w:name="HTML Variable" w:semiHidden="1" w:unhideWhenUsed="1"/>
+    <w:lsdException w:name="Normal Table" w:semiHidden="1" w:unhideWhenUsed="1"/>
+    <w:lsdException w:name="annotation subject" w:semiHidden="1" w:unhideWhenUsed="1"/>
+    <w:lsdException w:name="No List" w:semiHidden="1" w:unhideWhenUsed="1"/>
+    <w:lsdException w:name="Outline List 1" w:semiHidden="1" w:unhideWhenUsed="1"/>
+    <w:lsdException w:name="Outline List 2" w:semiHidden="1" w:unhideWhenUsed="1"/>
+    <w:lsdException w:name="Outline List 3" w:semiHidden="1" w:unhideWhenUsed="1"/>
+    <w:lsdException w:name="Table Simple 1" w:semiHidden="1" w:unhideWhenUsed="1"/>
+    <w:lsdException w:name="Table Simple 2" w:semiHidden="1" w:unhideWhenUsed="1"/>
+    <w:lsdException w:name="Table Simple 3" w:semiHidden="1" w:unhideWhenUsed="1"/>
+    <w:lsdException w:name="Table Classic 1" w:semiHidden="1" w:unhideWhenUsed="1"/>
+    <w:lsdException w:name="Table Classic 2" w:semiHidden="1" w:unhideWhenUsed="1"/>
+    <w:lsdException w:name="Table Classic 3" w:semiHidden="1" w:unhideWhenUsed="1"/>
+    <w:lsdException w:name="Table Classic 4" w:semiHidden="1" w:unhideWhenUsed="1"/>
+    <w:lsdException w:name="Table Colorful 1" w:semiHidden="1" w:unhideWhenUsed="1"/>
+    <w:lsdException w:name="Table Colorful 2" w:semiHidden="1" w:unhideWhenUsed="1"/>
+    <w:lsdException w:name="Table Colorful 3" w:semiHidden="1" w:unhideWhenUsed="1"/>
+    <w:lsdException w:name="Table Columns 1" w:semiHidden="1" w:unhideWhenUsed="1"/>
+    <w:lsdException w:name="Table Columns 2" w:semiHidden="1" w:unhideWhenUsed="1"/>
+    <w:lsdException w:name="Table Columns 3" w:semiHidden="1" w:unhideWhenUsed="1"/>
+    <w:lsdException w:name="Table Columns 4" w:semiHidden="1" w:unhideWhenUsed="1"/>
+    <w:lsdException w:name="Table Columns 5" w:semiHidden="1" w:unhideWhenUsed="1"/>
+    <w:lsdException w:name="Table Grid 1" w:semiHidden="1" w:unhideWhenUsed="1"/>
+    <w:lsdException w:name="Table Grid 2" w:semiHidden="1" w:unhideWhenUsed="1"/>
+    <w:lsdException w:name="Table Grid 3" w:semiHidden="1" w:unhideWhenUsed="1"/>
+    <w:lsdException w:name="Table Grid 4" w:semiHidden="1" w:unhideWhenUsed="1"/>
+    <w:lsdException w:name="Table Grid 5" w:semiHidden="1" w:unhideWhenUsed="1"/>
+    <w:lsdException w:name="Table Grid 6" w:semiHidden="1" w:unhideWhenUsed="1"/>
+    <w:lsdException w:name="Table Grid 7" w:semiHidden="1" w:unhideWhenUsed="1"/>
+    <w:lsdException w:name="Table Grid 8" w:semiHidden="1" w:unhideWhenUsed="1"/>
+    <w:lsdException w:name="Table List 1" w:semiHidden="1" w:unhideWhenUsed="1"/>
+    <w:lsdException w:name="Table List 2" w:semiHidden="1" w:unhideWhenUsed="1"/>
+    <w:lsdException w:name="Table List 3" w:semiHidden="1" w:unhideWhenUsed="1"/>
+    <w:lsdException w:name="Table List 4" w:semiHidden="1" w:unhideWhenUsed="1"/>
+    <w:lsdException w:name="Table List 5" w:semiHidden="1" w:unhideWhenUsed="1"/>
+    <w:lsdException w:name="Table List 6" w:semiHidden="1" w:unhideWhenUsed="1"/>
+    <w:lsdException w:name="Table List 7" w:semiHidden="1" w:unhideWhenUsed="1"/>
+    <w:lsdException w:name="Table List 8" w:semiHidden="1" w:unhideWhenUsed="1"/>
+    <w:lsdException w:name="Table 3D effects 1" w:semiHidden="1" w:unhideWhenUsed="1"/>
+    <w:lsdException w:name="Table 3D effects 2" w:semiHidden="1" w:unhideWhenUsed="1"/>
+    <w:lsdException w:name="Table 3D effects 3" w:semiHidden="1" w:unhideWhenUsed="1"/>
+    <w:lsdException w:name="Table Contemporary" w:semiHidden="1" w:unhideWhenUsed="1"/>
+    <w:lsdException w:name="Table Elegant" w:semiHidden="1" w:unhideWhenUsed="1"/>
+    <w:lsdException w:name="Table Professional" w:semiHidden="1" w:unhideWhenUsed="1"/>
+    <w:lsdException w:name="Table Subtle 1" w:semiHidden="1" w:unhideWhenUsed="1"/>
+    <w:lsdException w:name="Table Subtle 2" w:semiHidden="1" w:unhideWhenUsed="1"/>
+    <w:lsdException w:name="Table Web 1" w:semiHidden="1" w:unhideWhenUsed="1"/>
+    <w:lsdException w:name="Table Web 2" w:semiHidden="1" w:unhideWhenUsed="1"/>
+    <w:lsdException w:name="Table Web 3" w:semiHidden="1" w:unhideWhenUsed="1"/>
+    <w:lsdException w:name="Balloon Text" w:semiHidden="1" w:unhideWhenUsed="1"/>
+    <w:lsdException w:name="Table Grid" w:uiPriority="39"/>
+    <w:lsdException w:name="Table Theme" w:semiHidden="1" w:unhideWhenUsed="1"/>
+    <w:lsdException w:name="Placeholder Text" w:semiHidden="1"/>
+    <w:lsdException w:name="No Spacing" w:uiPriority="1" w:qFormat="1"/>
+    <w:lsdException w:name="Light Shading" w:uiPriority="60"/>
+    <w:lsdException w:name="Light List" w:uiPriority="61"/>
+    <w:lsdException w:name="Light Grid" w:uiPriority="62"/>
+    <w:lsdException w:name="Medium Shading 1" w:uiPriority="63"/>
+    <w:lsdException w:name="Medium Shading 2" w:uiPriority="64"/>
+    <w:lsdException w:name="Medium List 1" w:uiPriority="65"/>
+    <w:lsdException w:name="Medium List 2" w:uiPriority="66"/>
+    <w:lsdException w:name="Medium Grid 1" w:uiPriority="67"/>
+    <w:lsdException w:name="Medium Grid 2" w:uiPriority="68"/>
+    <w:lsdException w:name="Medium Grid 3" w:uiPriority="69"/>
+    <w:lsdException w:name="Dark List" w:uiPriority="70"/>
+    <w:lsdException w:name="Colorful Shading" w:uiPriority="71"/>
+    <w:lsdException w:name="Colorful List" w:uiPriority="72"/>
+    <w:lsdException w:name="Colorful Grid" w:uiPriority="73"/>
+    <w:lsdException w:name="Light Shading Accent 1" w:uiPriority="60"/>
+    <w:lsdException w:name="Light List Accent 1" w:uiPriority="61"/>
+    <w:lsdException w:name="Light Grid Accent 1" w:uiPriority="62"/>
+    <w:lsdException w:name="Medium Shading 1 Accent 1" w:uiPriority="63"/>
+    <w:lsdException w:name="Medium Shading 2 Accent 1" w:uiPriority="64"/>
+    <w:lsdException w:name="Medium List 1 Accent 1" w:uiPriority="65"/>
+    <w:lsdException w:name="Revision" w:semiHidden="1"/>
+    <w:lsdException w:name="List Paragraph" w:uiPriority="34" w:qFormat="1"/>
+    <w:lsdException w:name="Quote" w:uiPriority="29" w:qFormat="1"/>
+    <w:lsdException w:name="Intense Quote" w:uiPriority="30" w:qFormat="1"/>
+    <w:lsdException w:name="Medium List 2 Accent 1" w:uiPriority="66"/>
+    <w:lsdException w:name="Medium Grid 1 Accent 1" w:uiPriority="67"/>
+    <w:lsdException w:name="Medium Grid 2 Accent 1" w:uiPriority="68"/>
+    <w:lsdException w:name="Medium Grid 3 Accent 1" w:uiPriority="69"/>
+    <w:lsdException w:name="Dark List Accent 1" w:uiPriority="70"/>
+    <w:lsdException w:name="Colorful Shading Accent 1" w:uiPriority="71"/>
+    <w:lsdException w:name="Colorful List Accent 1" w:uiPriority="72"/>
+    <w:lsdException w:name="Colorful Grid Accent 1" w:uiPriority="73"/>
+    <w:lsdException w:name="Light Shading Accent 2" w:uiPriority="60"/>
+    <w:lsdException w:name="Light List Accent 2" w:uiPriority="61"/>
+    <w:lsdException w:name="Light Grid Accent 2" w:uiPriority="62"/>
+    <w:lsdException w:name="Medium Shading 1 Accent 2" w:uiPriority="63"/>
+    <w:lsdException w:name="Medium Shading 2 Accent 2" w:uiPriority="64"/>
+    <w:lsdException w:name="Medium List 1 Accent 2" w:uiPriority="65"/>
+    <w:lsdException w:name="Medium List 2 Accent 2" w:uiPriority="66"/>
+    <w:lsdException w:name="Medium Grid 1 Accent 2" w:uiPriority="67"/>
+    <w:lsdException w:name="Medium Grid 2 Accent 2" w:uiPriority="68"/>
+    <w:lsdException w:name="Medium Grid 3 Accent 2" w:uiPriority="69"/>
+    <w:lsdException w:name="Dark List Accent 2" w:uiPriority="70"/>
+    <w:lsdException w:name="Colorful Shading Accent 2" w:uiPriority="71"/>
+    <w:lsdException w:name="Colorful List Accent 2" w:uiPriority="72"/>
+    <w:lsdException w:name="Colorful Grid Accent 2" w:uiPriority="73"/>
+    <w:lsdException w:name="Light Shading Accent 3" w:uiPriority="60"/>
+    <w:lsdException w:name="Light List Accent 3" w:uiPriority="61"/>
+    <w:lsdException w:name="Light Grid Accent 3" w:uiPriority="62"/>
+    <w:lsdException w:name="Medium Shading 1 Accent 3" w:uiPriority="63"/>
+    <w:lsdException w:name="Medium Shading 2 Accent 3" w:uiPriority="64"/>
+    <w:lsdException w:name="Medium List 1 Accent 3" w:uiPriority="65"/>
+    <w:lsdException w:name="Medium List 2 Accent 3" w:uiPriority="66"/>
+    <w:lsdException w:name="Medium Grid 1 Accent 3" w:uiPriority="67"/>
+    <w:lsdException w:name="Medium Grid 2 Accent 3" w:uiPriority="68"/>
+    <w:lsdException w:name="Medium Grid 3 Accent 3" w:uiPriority="69"/>
+    <w:lsdException w:name="Dark List Accent 3" w:uiPriority="70"/>
+    <w:lsdException w:name="Colorful Shading Accent 3" w:uiPriority="71"/>
+    <w:lsdException w:name="Colorful List Accent 3" w:uiPriority="72"/>
+    <w:lsdException w:name="Colorful Grid Accent 3" w:uiPriority="73"/>
+    <w:lsdException w:name="Light Shading Accent 4" w:uiPriority="60"/>
+    <w:lsdException w:name="Light List Accent 4" w:uiPriority="61"/>
+    <w:lsdException w:name="Light Grid Accent 4" w:uiPriority="62"/>
+    <w:lsdException w:name="Medium Shading 1 Accent 4" w:uiPriority="63"/>
+    <w:lsdException w:name="Medium Shading 2 Accent 4" w:uiPriority="64"/>
+    <w:lsdException w:name="Medium List 1 Accent 4" w:uiPriority="65"/>
+    <w:lsdException w:name="Medium List 2 Accent 4" w:uiPriority="66"/>
+    <w:lsdException w:name="Medium Grid 1 Accent 4" w:uiPriority="67"/>
+    <w:lsdException w:name="Medium Grid 2 Accent 4" w:uiPriority="68"/>
+    <w:lsdException w:name="Medium Grid 3 Accent 4" w:uiPriority="69"/>
+    <w:lsdException w:name="Dark List Accent 4" w:uiPriority="70"/>
+    <w:lsdException w:name="Colorful Shading Accent 4" w:uiPriority="71"/>
+    <w:lsdException w:name="Colorful List Accent 4" w:uiPriority="72"/>
+    <w:lsdException w:name="Colorful Grid Accent 4" w:uiPriority="73"/>
+    <w:lsdException w:name="Light Shading Accent 5" w:uiPriority="60"/>
+    <w:lsdException w:name="Light List Accent 5" w:uiPriority="61"/>
+    <w:lsdException w:name="Light Grid Accent 5" w:uiPriority="62"/>
+    <w:lsdException w:name="Medium Shading 1 Accent 5" w:uiPriority="63"/>
+    <w:lsdException w:name="Medium Shading 2 Accent 5" w:uiPriority="64"/>
+    <w:lsdException w:name="Medium List 1 Accent 5" w:uiPriority="65"/>
+    <w:lsdException w:name="Medium List 2 Accent 5" w:uiPriority="66"/>
+    <w:lsdException w:name="Medium Grid 1 Accent 5" w:uiPriority="67"/>
+    <w:lsdException w:name="Medium Grid 2 Accent 5" w:uiPriority="68"/>
+    <w:lsdException w:name="Medium Grid 3 Accent 5" w:uiPriority="69"/>
+    <w:lsdException w:name="Dark List Accent 5" w:uiPriority="70"/>
+    <w:lsdException w:name="Colorful Shading Accent 5" w:uiPriority="71"/>
+    <w:lsdException w:name="Colorful List Accent 5" w:uiPriority="72"/>
+    <w:lsdException w:name="Colorful Grid Accent 5" w:uiPriority="73"/>
+    <w:lsdException w:name="Light Shading Accent 6" w:uiPriority="60"/>
+    <w:lsdException w:name="Light List Accent 6" w:uiPriority="61"/>
+    <w:lsdException w:name="Light Grid Accent 6" w:uiPriority="62"/>
+    <w:lsdException w:name="Medium Shading 1 Accent 6" w:uiPriority="63"/>
+    <w:lsdException w:name="Medium Shading 2 Accent 6" w:uiPriority="64"/>
+    <w:lsdException w:name="Medium List 1 Accent 6" w:uiPriority="65"/>
+    <w:lsdException w:name="Medium List 2 Accent 6" w:uiPriority="66"/>
+    <w:lsdException w:name="Medium Grid 1 Accent 6" w:uiPriority="67"/>
+    <w:lsdException w:name="Medium Grid 2 Accent 6" w:uiPriority="68"/>
+    <w:lsdException w:name="Medium Grid 3 Accent 6" w:uiPriority="69"/>
+    <w:lsdException w:name="Dark List Accent 6" w:uiPriority="70"/>
+    <w:lsdException w:name="Colorful Shading Accent 6" w:uiPriority="71"/>
+    <w:lsdException w:name="Colorful List Accent 6" w:uiPriority="72"/>
+    <w:lsdException w:name="Colorful Grid Accent 6" w:uiPriority="73"/>
+    <w:lsdException w:name="Subtle Emphasis" w:uiPriority="19" w:qFormat="1"/>
+    <w:lsdException w:name="Intense Emphasis" w:uiPriority="21" w:qFormat="1"/>
+    <w:lsdException w:name="Subtle Reference" w:uiPriority="31" w:qFormat="1"/>
+    <w:lsdException w:name="Intense Reference" w:uiPriority="32" w:qFormat="1"/>
+    <w:lsdException w:name="Book Title" w:uiPriority="33" w:qFormat="1"/>
+    <w:lsdException w:name="Bibliography" w:semiHidden="1" w:uiPriority="37" w:unhideWhenUsed="1"/>
+    <w:lsdException w:name="TOC Heading" w:semiHidden="1" w:uiPriority="39" w:unhideWhenUsed="1" w:qFormat="1"/>
+    <w:lsdException w:name="Plain Table 1" w:uiPriority="41"/>
+    <w:lsdException w:name="Plain Table 2" w:uiPriority="42"/>
+    <w:lsdException w:name="Plain Table 3" w:uiPriority="43"/>
+    <w:lsdException w:name="Plain Table 4" w:uiPriority="44"/>
+    <w:lsdException w:name="Plain Table 5" w:uiPriority="45"/>
+    <w:lsdException w:name="Grid Table Light" w:uiPriority="40"/>
+    <w:lsdException w:name="Grid Table 1 Light" w:uiPriority="46"/>
+    <w:lsdException w:name="Grid Table 2" w:uiPriority="47"/>
+    <w:lsdException w:name="Grid Table 3" w:uiPriority="48"/>
+    <w:lsdException w:name="Grid Table 4" w:uiPriority="49"/>
+    <w:lsdException w:name="Grid Table 5 Dark" w:uiPriority="50"/>
+    <w:lsdException w:name="Grid Table 6 Colorful" w:uiPriority="51"/>
+    <w:lsdException w:name="Grid Table 7 Colorful" w:uiPriority="52"/>
+    <w:lsdException w:name="Grid Table 1 Light Accent 1" w:uiPriority="46"/>
+    <w:lsdException w:name="Grid Table 2 Accent 1" w:uiPriority="47"/>
+    <w:lsdException w:name="Grid Table 3 Accent 1" w:uiPriority="48"/>
+    <w:lsdException w:name="Grid Table 4 Accent 1" w:uiPriority="49"/>
+    <w:lsdException w:name="Grid Table 5 Dark Accent 1" w:uiPriority="50"/>
+    <w:lsdException w:name="Grid Table 6 Colorful Accent 1" w:uiPriority="51"/>
+    <w:lsdException w:name="Grid Table 7 Colorful Accent 1" w:uiPriority="52"/>
+    <w:lsdException w:name="Grid Table 1 Light Accent 2" w:uiPriority="46"/>
+    <w:lsdException w:name="Grid Table 2 Accent 2" w:uiPriority="47"/>
+    <w:lsdException w:name="Grid Table 3 Accent 2" w:uiPriority="48"/>
+    <w:lsdException w:name="Grid Table 4 Accent 2" w:uiPriority="49"/>
+    <w:lsdException w:name="Grid Table 5 Dark Accent 2" w:uiPriority="50"/>
+    <w:lsdException w:name="Grid Table 6 Colorful Accent 2" w:uiPriority="51"/>
+    <w:lsdException w:name="Grid Table 7 Colorful Accent 2" w:uiPriority="52"/>
+    <w:lsdException w:name="Grid Table 1 Light Accent 3" w:uiPriority="46"/>
+    <w:lsdException w:name="Grid Table 2 Accent 3" w:uiPriority="47"/>
+    <w:lsdException w:name="Grid Table 3 Accent 3" w:uiPriority="48"/>
+    <w:lsdException w:name="Grid Table 4 Accent 3" w:uiPriority="49"/>
+    <w:lsdException w:name="Grid Table 5 Dark Accent 3" w:uiPriority="50"/>
+    <w:lsdException w:name="Grid Table 6 Colorful Accent 3" w:uiPriority="51"/>
+    <w:lsdException w:name="Grid Table 7 Colorful Accent 3" w:uiPriority="52"/>
+    <w:lsdException w:name="Grid Table 1 Light Accent 4" w:uiPriority="46"/>
+    <w:lsdException w:name="Grid Table 2 Accent 4" w:uiPriority="47"/>
+    <w:lsdException w:name="Grid Table 3 Accent 4" w:uiPriority="48"/>
+    <w:lsdException w:name="Grid Table 4 Accent 4" w:uiPriority="49"/>
+    <w:lsdException w:name="Grid Table 5 Dark Accent 4" w:uiPriority="50"/>
+    <w:lsdException w:name="Grid Table 6 Colorful Accent 4" w:uiPriority="51"/>
+    <w:lsdException w:name="Grid Table 7 Colorful Accent 4" w:uiPriority="52"/>
+    <w:lsdException w:name="Grid Table 1 Light Accent 5" w:uiPriority="46"/>
+    <w:lsdException w:name="Grid Table 2 Accent 5" w:uiPriority="47"/>
+    <w:lsdException w:name="Grid Table 3 Accent 5" w:uiPriority="48"/>
+    <w:lsdException w:name="Grid Table 4 Accent 5" w:uiPriority="49"/>
+    <w:lsdException w:name="Grid Table 5 Dark Accent 5" w:uiPriority="50"/>
+    <w:lsdException w:name="Grid Table 6 Colorful Accent 5" w:uiPriority="51"/>
+    <w:lsdException w:name="Grid Table 7 Colorful Accent 5" w:uiPriority="52"/>
+    <w:lsdException w:name="Grid Table 1 Light Accent 6" w:uiPriority="46"/>
+    <w:lsdException w:name="Grid Table 2 Accent 6" w:uiPriority="47"/>
+    <w:lsdException w:name="Grid Table 3 Accent 6" w:uiPriority="48"/>
+    <w:lsdException w:name="Grid Table 4 Accent 6" w:uiPriority="49"/>
+    <w:lsdException w:name="Grid Table 5 Dark Accent 6" w:uiPriority="50"/>
+    <w:lsdException w:name="Grid Table 6 Colorful Accent 6" w:uiPriority="51"/>
+    <w:lsdException w:name="Grid Table 7 Colorful Accent 6" w:uiPriority="52"/>
+    <w:lsdException w:name="List Table 1 Light" w:uiPriority="46"/>
+    <w:lsdException w:name="List Table 2" w:uiPriority="47"/>
+    <w:lsdException w:name="List Table 3" w:uiPriority="48"/>
+    <w:lsdException w:name="List Table 4" w:uiPriority="49"/>
+    <w:lsdException w:name="List Table 5 Dark" w:uiPriority="50"/>
+    <w:lsdException w:name="List Table 6 Colorful" w:uiPriority="51"/>
+    <w:lsdException w:name="List Table 7 Colorful" w:uiPriority="52"/>
+    <w:lsdException w:name="List Table 1 Light Accent 1" w:uiPriority="46"/>
+    <w:lsdException w:name="List Table 2 Accent 1" w:uiPriority="47"/>
+    <w:lsdException w:name="List Table 3 Accent 1" w:uiPriority="48"/>
+    <w:lsdException w:name="List Table 4 Accent 1" w:uiPriority="49"/>
+    <w:lsdException w:name="List Table 5 Dark Accent 1" w:uiPriority="50"/>
+    <w:lsdException w:name="List Table 6 Colorful Accent 1" w:uiPriority="51"/>
+    <w:lsdException w:name="List Table 7 Colorful Accent 1" w:uiPriority="52"/>
+    <w:lsdException w:name="List Table 1 Light Accent 2" w:uiPriority="46"/>
+    <w:lsdException w:name="List Table 2 Accent 2" w:uiPriority="47"/>
+    <w:lsdException w:name="List Table 3 Accent 2" w:uiPriority="48"/>
+    <w:lsdException w:name="List Table 4 Accent 2" w:uiPriority="49"/>
+    <w:lsdException w:name="List Table 5 Dark Accent 2" w:uiPriority="50"/>
+    <w:lsdException w:name="List Table 6 Colorful Accent 2" w:uiPriority="51"/>
+    <w:lsdException w:name="List Table 7 Colorful Accent 2" w:uiPriority="52"/>
+    <w:lsdException w:name="List Table 1 Light Accent 3" w:uiPriority="46"/>
+    <w:lsdException w:name="List Table 2 Accent 3" w:uiPriority="47"/>
+    <w:lsdException w:name="List Table 3 Accent 3" w:uiPriority="48"/>
+    <w:lsdException w:name="List Table 4 Accent 3" w:uiPriority="49"/>
+    <w:lsdException w:name="List Table 5 Dark Accent 3" w:uiPriority="50"/>
+    <w:lsdException w:name="List Table 6 Colorful Accent 3" w:uiPriority="51"/>
+    <w:lsdException w:name="List Table 7 Colorful Accent 3" w:uiPriority="52"/>
+    <w:lsdException w:name="List Table 1 Light Accent 4" w:uiPriority="46"/>
+    <w:lsdException w:name="List Table 2 Accent 4" w:uiPriority="47"/>
+    <w:lsdException w:name="List Table 3 Accent 4" w:uiPriority="48"/>
+    <w:lsdException w:name="List Table 4 Accent 4" w:uiPriority="49"/>
+    <w:lsdException w:name="List Table 5 Dark Accent 4" w:uiPriority="50"/>
+    <w:lsdException w:name="List Table 6 Colorful Accent 4" w:uiPriority="51"/>
+    <w:lsdException w:name="List Table 7 Colorful Accent 4" w:uiPriority="52"/>
+    <w:lsdException w:name="List Table 1 Light Accent 5" w:uiPriority="46"/>
+    <w:lsdException w:name="List Table 2 Accent 5" w:uiPriority="47"/>
+    <w:lsdException w:name="List Table 3 Accent 5" w:uiPriority="48"/>
+    <w:lsdException w:name="List Table 4 Accent 5" w:uiPriority="49"/>
+    <w:lsdException w:name="List Table 5 Dark Accent 5" w:uiPriority="50"/>
+    <w:lsdException w:name="List Table 6 Colorful Accent 5" w:uiPriority="51"/>
+    <w:lsdException w:name="List Table 7 Colorful Accent 5" w:uiPriority="52"/>
+    <w:lsdException w:name="List Table 1 Light Accent 6" w:uiPriority="46"/>
+    <w:lsdException w:name="List Table 2 Accent 6" w:uiPriority="47"/>
+    <w:lsdException w:name="List Table 3 Accent 6" w:uiPriority="48"/>
+    <w:lsdException w:name="List Table 4 Accent 6" w:uiPriority="49"/>
+    <w:lsdException w:name="List Table 5 Dark Accent 6" w:uiPriority="50"/>
+    <w:lsdException w:name="List Table 6 Colorful Accent 6" w:uiPriority="51"/>
+    <w:lsdException w:name="List Table 7 Colorful Accent 6" w:uiPriority="52"/>
+    <w:lsdException w:name="Mention" w:semiHidden="1" w:unhideWhenUsed="1"/>
+    <w:lsdException w:name="Smart Hyperlink" w:semiHidden="1" w:unhideWhenUsed="1"/>
+    <w:lsdException w:name="Hashtag" w:semiHidden="1" w:unhideWhenUsed="1"/>
+    <w:lsdException w:name="Unresolved Mention" w:semiHidden="1" w:unhideWhenUsed="1"/>
+  </w:latentStyles>
+  <w:style w:type="paragraph" w:default="1" w:styleId="Normal">
+    <w:name w:val="Normal"/>
+    <w:qFormat/>
   </w:style>
   <w:style w:type="paragraph" w:styleId="Heading1">
     <w:name w:val="heading 1"/>
     <w:basedOn w:val="Normal"/>
     <w:next w:val="Normal"/>
+    <w:uiPriority w:val="9"/>
+    <w:qFormat/>
     <w:pPr>
-      <w:keepNext w:val="1"/>
-      <w:keepLines w:val="1"/>
-      <w:spacing w:after="120" w:before="400" w:lineRule="auto"/>
+      <w:keepNext/>
+      <w:keepLines/>
+      <w:spacing w:before="400" w:after="120"/>
+      <w:outlineLvl w:val="0"/>
     </w:pPr>
     <w:rPr>
       <w:sz w:val="40"/>
@@ -236,13 +855,17 @@
     <w:name w:val="heading 2"/>
     <w:basedOn w:val="Normal"/>
     <w:next w:val="Normal"/>
+    <w:uiPriority w:val="9"/>
+    <w:semiHidden/>
+    <w:unhideWhenUsed/>
+    <w:qFormat/>
     <w:pPr>
-      <w:keepNext w:val="1"/>
-      <w:keepLines w:val="1"/>
-      <w:spacing w:after="120" w:before="360" w:lineRule="auto"/>
+      <w:keepNext/>
+      <w:keepLines/>
+      <w:spacing w:before="360" w:after="120"/>
+      <w:outlineLvl w:val="1"/>
     </w:pPr>
     <w:rPr>
-      <w:b w:val="0"/>
       <w:sz w:val="32"/>
       <w:szCs w:val="32"/>
     </w:rPr>
@@ -251,13 +874,17 @@
     <w:name w:val="heading 3"/>
     <w:basedOn w:val="Normal"/>
     <w:next w:val="Normal"/>
+    <w:uiPriority w:val="9"/>
+    <w:semiHidden/>
+    <w:unhideWhenUsed/>
+    <w:qFormat/>
     <w:pPr>
-      <w:keepNext w:val="1"/>
-      <w:keepLines w:val="1"/>
-      <w:spacing w:after="80" w:before="320" w:lineRule="auto"/>
+      <w:keepNext/>
+      <w:keepLines/>
+      <w:spacing w:before="320" w:after="80"/>
+      <w:outlineLvl w:val="2"/>
     </w:pPr>
     <w:rPr>
-      <w:b w:val="0"/>
       <w:color w:val="434343"/>
       <w:sz w:val="28"/>
       <w:szCs w:val="28"/>
@@ -267,10 +894,15 @@
     <w:name w:val="heading 4"/>
     <w:basedOn w:val="Normal"/>
     <w:next w:val="Normal"/>
+    <w:uiPriority w:val="9"/>
+    <w:semiHidden/>
+    <w:unhideWhenUsed/>
+    <w:qFormat/>
     <w:pPr>
-      <w:keepNext w:val="1"/>
-      <w:keepLines w:val="1"/>
-      <w:spacing w:after="80" w:before="280" w:lineRule="auto"/>
+      <w:keepNext/>
+      <w:keepLines/>
+      <w:spacing w:before="280" w:after="80"/>
+      <w:outlineLvl w:val="3"/>
     </w:pPr>
     <w:rPr>
       <w:color w:val="666666"/>
@@ -282,41 +914,76 @@
     <w:name w:val="heading 5"/>
     <w:basedOn w:val="Normal"/>
     <w:next w:val="Normal"/>
+    <w:uiPriority w:val="9"/>
+    <w:semiHidden/>
+    <w:unhideWhenUsed/>
+    <w:qFormat/>
     <w:pPr>
-      <w:keepNext w:val="1"/>
-      <w:keepLines w:val="1"/>
-      <w:spacing w:after="80" w:before="240" w:lineRule="auto"/>
+      <w:keepNext/>
+      <w:keepLines/>
+      <w:spacing w:before="240" w:after="80"/>
+      <w:outlineLvl w:val="4"/>
     </w:pPr>
     <w:rPr>
       <w:color w:val="666666"/>
-      <w:sz w:val="22"/>
-      <w:szCs w:val="22"/>
     </w:rPr>
   </w:style>
   <w:style w:type="paragraph" w:styleId="Heading6">
     <w:name w:val="heading 6"/>
     <w:basedOn w:val="Normal"/>
     <w:next w:val="Normal"/>
+    <w:uiPriority w:val="9"/>
+    <w:semiHidden/>
+    <w:unhideWhenUsed/>
+    <w:qFormat/>
     <w:pPr>
-      <w:keepNext w:val="1"/>
-      <w:keepLines w:val="1"/>
-      <w:spacing w:after="80" w:before="240" w:lineRule="auto"/>
+      <w:keepNext/>
+      <w:keepLines/>
+      <w:spacing w:before="240" w:after="80"/>
+      <w:outlineLvl w:val="5"/>
     </w:pPr>
     <w:rPr>
-      <w:i w:val="1"/>
+      <w:i/>
       <w:color w:val="666666"/>
-      <w:sz w:val="22"/>
-      <w:szCs w:val="22"/>
     </w:rPr>
+  </w:style>
+  <w:style w:type="character" w:default="1" w:styleId="DefaultParagraphFont">
+    <w:name w:val="Default Paragraph Font"/>
+    <w:uiPriority w:val="1"/>
+    <w:semiHidden/>
+    <w:unhideWhenUsed/>
+  </w:style>
+  <w:style w:type="table" w:default="1" w:styleId="TableNormal">
+    <w:name w:val="Normal Table"/>
+    <w:uiPriority w:val="99"/>
+    <w:semiHidden/>
+    <w:unhideWhenUsed/>
+    <w:tblPr>
+      <w:tblInd w:w="0" w:type="dxa"/>
+      <w:tblCellMar>
+        <w:top w:w="0" w:type="dxa"/>
+        <w:left w:w="108" w:type="dxa"/>
+        <w:bottom w:w="0" w:type="dxa"/>
+        <w:right w:w="108" w:type="dxa"/>
+      </w:tblCellMar>
+    </w:tblPr>
+  </w:style>
+  <w:style w:type="numbering" w:default="1" w:styleId="NoList">
+    <w:name w:val="No List"/>
+    <w:uiPriority w:val="99"/>
+    <w:semiHidden/>
+    <w:unhideWhenUsed/>
   </w:style>
   <w:style w:type="paragraph" w:styleId="Title">
     <w:name w:val="Title"/>
     <w:basedOn w:val="Normal"/>
     <w:next w:val="Normal"/>
+    <w:uiPriority w:val="10"/>
+    <w:qFormat/>
     <w:pPr>
-      <w:keepNext w:val="1"/>
-      <w:keepLines w:val="1"/>
-      <w:spacing w:after="60" w:before="0" w:lineRule="auto"/>
+      <w:keepNext/>
+      <w:keepLines/>
+      <w:spacing w:after="60"/>
     </w:pPr>
     <w:rPr>
       <w:sz w:val="52"/>
@@ -327,14 +994,14 @@
     <w:name w:val="Subtitle"/>
     <w:basedOn w:val="Normal"/>
     <w:next w:val="Normal"/>
+    <w:uiPriority w:val="11"/>
+    <w:qFormat/>
     <w:pPr>
-      <w:keepNext w:val="1"/>
-      <w:keepLines w:val="1"/>
-      <w:spacing w:after="320" w:before="0" w:lineRule="auto"/>
+      <w:keepNext/>
+      <w:keepLines/>
+      <w:spacing w:after="320"/>
     </w:pPr>
     <w:rPr>
-      <w:rFonts w:ascii="Arial" w:cs="Arial" w:eastAsia="Arial" w:hAnsi="Arial"/>
-      <w:i w:val="0"/>
       <w:color w:val="666666"/>
       <w:sz w:val="30"/>
       <w:szCs w:val="30"/>

</xml_diff>